<commit_message>
Update to include Christoph's fixes.
</commit_message>
<xml_diff>
--- a/bmd2023ar.docx
+++ b/bmd2023ar.docx
@@ -95,7 +95,27 @@
       </w:r>
       <w:r>
         <w:rPr/>
-        <w:t>item below.</w:t>
+        <w:t xml:space="preserve">item below </w:t>
+      </w:r>
+      <w:r>
+        <w:rPr/>
+        <w:t>and give a numerical score.</w:t>
+      </w:r>
+    </w:p>
+    <w:p>
+      <w:pPr>
+        <w:pStyle w:val="Normal"/>
+        <w:numPr>
+          <w:ilvl w:val="0"/>
+          <w:numId w:val="2"/>
+        </w:numPr>
+        <w:bidi w:val="0"/>
+        <w:jc w:val="left"/>
+        <w:rPr/>
+      </w:pPr>
+      <w:r>
+        <w:rPr/>
+        <w:t>Template formatting errors should not affect the score.</w:t>
       </w:r>
     </w:p>
     <w:p>
@@ -155,7 +175,7 @@
       </w:pPr>
       <w:r>
         <w:rPr/>
-        <w:t>When uploading this review sheet select:</w:t>
+        <w:t>When uploading this review sheet, select:</w:t>
       </w:r>
     </w:p>
     <w:p>
@@ -183,7 +203,7 @@
       </w:r>
       <w:r>
         <w:rPr/>
-        <w:t>if you scored it a 5</w:t>
+        <w:t>if you scored it a 5.</w:t>
       </w:r>
     </w:p>
     <w:p>
@@ -215,7 +235,7 @@
       </w:r>
       <w:r>
         <w:rPr/>
-        <w:t>ing before publishing</w:t>
+        <w:t>ing before publishing.</w:t>
       </w:r>
     </w:p>
     <w:p>
@@ -247,7 +267,7 @@
       </w:r>
       <w:r>
         <w:rPr/>
-        <w:t>ing before publishing</w:t>
+        <w:t>ing before publishing.</w:t>
       </w:r>
     </w:p>
     <w:p>
@@ -275,6 +295,7 @@
       </w:pPr>
       <w:r>
         <w:rPr/>
+        <w:t>________________________________________________________________________________</w:t>
       </w:r>
     </w:p>
     <w:p>
@@ -433,6 +454,7 @@
       </w:pPr>
       <w:r>
         <w:rPr/>
+        <w:t>________________________________________________________________________________</w:t>
       </w:r>
     </w:p>
     <w:p>
@@ -486,7 +508,7 @@
       </w:r>
       <w:r>
         <w:rPr/>
-        <w:t>as an oral presentation</w:t>
+        <w:t>as an oral presentation.</w:t>
       </w:r>
     </w:p>
     <w:p>
@@ -502,7 +524,7 @@
       </w:r>
       <w:r>
         <w:rPr/>
-        <w:t>as an oral presentation</w:t>
+        <w:t>as an oral presentation.</w:t>
       </w:r>
     </w:p>
     <w:p>
@@ -518,11 +540,7 @@
       </w:r>
       <w:r>
         <w:rPr/>
-        <w:t xml:space="preserve">as oral or poster </w:t>
-      </w:r>
-      <w:r>
-        <w:rPr/>
-        <w:t>presentation</w:t>
+        <w:t>as oral or poster presentation.</w:t>
       </w:r>
     </w:p>
     <w:p>
@@ -538,60 +556,132 @@
       </w:r>
       <w:r>
         <w:rPr/>
-        <w:t xml:space="preserve">as poster </w:t>
-      </w:r>
-      <w:r>
-        <w:rPr/>
-        <w:t>presentation</w:t>
-      </w:r>
-    </w:p>
-    <w:p>
-      <w:pPr>
-        <w:pStyle w:val="Normal"/>
-        <w:bidi w:val="0"/>
-        <w:jc w:val="left"/>
-        <w:rPr/>
-      </w:pPr>
-      <w:r>
-        <w:rPr/>
-        <w:t>5: not be included in the conference program</w:t>
-      </w:r>
-    </w:p>
-    <w:p>
-      <w:pPr>
-        <w:pStyle w:val="Normal"/>
-        <w:bidi w:val="0"/>
-        <w:jc w:val="left"/>
-        <w:rPr/>
-      </w:pPr>
-      <w:r>
-        <w:rPr/>
-      </w:r>
-    </w:p>
-    <w:p>
-      <w:pPr>
-        <w:pStyle w:val="Normal"/>
-        <w:bidi w:val="0"/>
-        <w:jc w:val="left"/>
-        <w:rPr/>
-      </w:pPr>
-      <w:r>
-        <w:rPr>
-          <w:b/>
-          <w:bCs/>
-        </w:rPr>
-        <w:t>Your score:</w:t>
-      </w:r>
-    </w:p>
-    <w:p>
-      <w:pPr>
-        <w:pStyle w:val="Normal"/>
-        <w:bidi w:val="0"/>
-        <w:jc w:val="left"/>
-        <w:rPr/>
-      </w:pPr>
-      <w:r>
-        <w:rPr/>
+        <w:t>as poster presentation.</w:t>
+      </w:r>
+    </w:p>
+    <w:p>
+      <w:pPr>
+        <w:pStyle w:val="Normal"/>
+        <w:bidi w:val="0"/>
+        <w:jc w:val="left"/>
+        <w:rPr/>
+      </w:pPr>
+      <w:r>
+        <w:rPr/>
+        <w:t>5: not be included in the conference program.</w:t>
+      </w:r>
+    </w:p>
+    <w:p>
+      <w:pPr>
+        <w:pStyle w:val="Normal"/>
+        <w:bidi w:val="0"/>
+        <w:jc w:val="left"/>
+        <w:rPr/>
+      </w:pPr>
+      <w:r>
+        <w:rPr/>
+      </w:r>
+    </w:p>
+    <w:tbl>
+      <w:tblPr>
+        <w:tblW w:w="3180" w:type="dxa"/>
+        <w:jc w:val="left"/>
+        <w:tblInd w:w="0" w:type="dxa"/>
+        <w:tblLayout w:type="fixed"/>
+        <w:tblCellMar>
+          <w:top w:w="55" w:type="dxa"/>
+          <w:left w:w="55" w:type="dxa"/>
+          <w:bottom w:w="55" w:type="dxa"/>
+          <w:right w:w="55" w:type="dxa"/>
+        </w:tblCellMar>
+      </w:tblPr>
+      <w:tblGrid>
+        <w:gridCol w:w="1356"/>
+        <w:gridCol w:w="1824"/>
+      </w:tblGrid>
+      <w:tr>
+        <w:trPr/>
+        <w:tc>
+          <w:tcPr>
+            <w:tcW w:w="1356" w:type="dxa"/>
+            <w:tcBorders>
+              <w:top w:val="single" w:sz="2" w:space="0" w:color="000000"/>
+              <w:left w:val="single" w:sz="2" w:space="0" w:color="000000"/>
+              <w:bottom w:val="single" w:sz="2" w:space="0" w:color="000000"/>
+            </w:tcBorders>
+          </w:tcPr>
+          <w:p>
+            <w:pPr>
+              <w:pStyle w:val="TableContents"/>
+              <w:bidi w:val="0"/>
+              <w:jc w:val="left"/>
+              <w:rPr>
+                <w:b/>
+                <w:b/>
+                <w:bCs/>
+              </w:rPr>
+            </w:pPr>
+            <w:r>
+              <w:rPr>
+                <w:b/>
+                <w:bCs/>
+              </w:rPr>
+              <w:t>Your score:</w:t>
+            </w:r>
+          </w:p>
+        </w:tc>
+        <w:tc>
+          <w:tcPr>
+            <w:tcW w:w="1824" w:type="dxa"/>
+            <w:tcBorders>
+              <w:top w:val="single" w:sz="2" w:space="0" w:color="000000"/>
+              <w:bottom w:val="single" w:sz="2" w:space="0" w:color="000000"/>
+              <w:right w:val="single" w:sz="2" w:space="0" w:color="000000"/>
+            </w:tcBorders>
+          </w:tcPr>
+          <w:p>
+            <w:pPr>
+              <w:pStyle w:val="TableContents"/>
+              <w:suppressLineNumbers/>
+              <w:bidi w:val="0"/>
+              <w:jc w:val="left"/>
+              <w:rPr/>
+            </w:pPr>
+            <w:r>
+              <w:rPr/>
+            </w:r>
+          </w:p>
+        </w:tc>
+      </w:tr>
+    </w:tbl>
+    <w:p>
+      <w:pPr>
+        <w:pStyle w:val="Normal"/>
+        <w:bidi w:val="0"/>
+        <w:jc w:val="left"/>
+        <w:rPr>
+          <w:b/>
+          <w:b/>
+          <w:bCs/>
+        </w:rPr>
+      </w:pPr>
+      <w:r>
+        <w:rPr>
+          <w:b/>
+          <w:bCs/>
+        </w:rPr>
+      </w:r>
+    </w:p>
+    <w:p>
+      <w:pPr>
+        <w:pStyle w:val="Normal"/>
+        <w:bidi w:val="0"/>
+        <w:jc w:val="left"/>
+        <w:rPr/>
+      </w:pPr>
+      <w:r>
+        <w:rPr/>
+        <w:t>________________________________________________________________________________</w:t>
       </w:r>
     </w:p>
     <w:p>
@@ -631,32 +721,41 @@
           <w:b/>
           <w:bCs/>
         </w:rPr>
-        <w:t xml:space="preserve">included </w:t>
-      </w:r>
-      <w:r>
-        <w:rPr>
-          <w:b/>
-          <w:bCs/>
-        </w:rPr>
-        <w:t>in the conference</w:t>
-      </w:r>
-      <w:r>
-        <w:rPr>
-          <w:b/>
-          <w:bCs/>
-        </w:rPr>
-        <w:t>:</w:t>
-      </w:r>
-    </w:p>
-    <w:p>
-      <w:pPr>
-        <w:pStyle w:val="Normal"/>
-        <w:bidi w:val="0"/>
-        <w:jc w:val="left"/>
-        <w:rPr/>
-      </w:pPr>
-      <w:r>
-        <w:rPr/>
+        <w:t>included in the conference:</w:t>
+      </w:r>
+    </w:p>
+    <w:p>
+      <w:pPr>
+        <w:pStyle w:val="Normal"/>
+        <w:bidi w:val="0"/>
+        <w:jc w:val="left"/>
+        <w:rPr/>
+      </w:pPr>
+      <w:r>
+        <w:rPr/>
+      </w:r>
+    </w:p>
+    <w:p>
+      <w:pPr>
+        <w:pStyle w:val="Normal"/>
+        <w:bidi w:val="0"/>
+        <w:jc w:val="left"/>
+        <w:rPr/>
+      </w:pPr>
+      <w:r>
+        <w:rPr/>
+      </w:r>
+    </w:p>
+    <w:p>
+      <w:pPr>
+        <w:pStyle w:val="Normal"/>
+        <w:bidi w:val="0"/>
+        <w:jc w:val="left"/>
+        <w:rPr/>
+      </w:pPr>
+      <w:r>
+        <w:rPr/>
+        <w:t>________________________________________________________________________________</w:t>
       </w:r>
     </w:p>
     <w:p>
@@ -709,6 +808,7 @@
       <w:pgNumType w:fmt="decimal"/>
       <w:formProt w:val="false"/>
       <w:textDirection w:val="lrTb"/>
+      <w:docGrid w:type="default" w:linePitch="600" w:charSpace="32768"/>
     </w:sectPr>
   </w:body>
 </w:document>
@@ -722,7 +822,7 @@
       <w:pStyle w:val="Heading1"/>
       <w:numFmt w:val="none"/>
       <w:suff w:val="nothing"/>
-      <w:lvlText w:val=""/>
+      <w:lvlText w:val="%1"/>
       <w:lvlJc w:val="left"/>
       <w:pPr>
         <w:tabs>
@@ -736,7 +836,7 @@
       <w:pStyle w:val="Heading2"/>
       <w:numFmt w:val="none"/>
       <w:suff w:val="nothing"/>
-      <w:lvlText w:val=""/>
+      <w:lvlText w:val="%2"/>
       <w:lvlJc w:val="left"/>
       <w:pPr>
         <w:tabs>
@@ -749,7 +849,7 @@
       <w:start w:val="1"/>
       <w:numFmt w:val="none"/>
       <w:suff w:val="nothing"/>
-      <w:lvlText w:val=""/>
+      <w:lvlText w:val="%3"/>
       <w:lvlJc w:val="left"/>
       <w:pPr>
         <w:tabs>
@@ -762,7 +862,7 @@
       <w:start w:val="1"/>
       <w:numFmt w:val="none"/>
       <w:suff w:val="nothing"/>
-      <w:lvlText w:val=""/>
+      <w:lvlText w:val="%4"/>
       <w:lvlJc w:val="left"/>
       <w:pPr>
         <w:tabs>
@@ -775,7 +875,7 @@
       <w:start w:val="1"/>
       <w:numFmt w:val="none"/>
       <w:suff w:val="nothing"/>
-      <w:lvlText w:val=""/>
+      <w:lvlText w:val="%5"/>
       <w:lvlJc w:val="left"/>
       <w:pPr>
         <w:tabs>
@@ -788,7 +888,7 @@
       <w:start w:val="1"/>
       <w:numFmt w:val="none"/>
       <w:suff w:val="nothing"/>
-      <w:lvlText w:val=""/>
+      <w:lvlText w:val="%6"/>
       <w:lvlJc w:val="left"/>
       <w:pPr>
         <w:tabs>
@@ -801,7 +901,7 @@
       <w:start w:val="1"/>
       <w:numFmt w:val="none"/>
       <w:suff w:val="nothing"/>
-      <w:lvlText w:val=""/>
+      <w:lvlText w:val="%7"/>
       <w:lvlJc w:val="left"/>
       <w:pPr>
         <w:tabs>
@@ -814,7 +914,7 @@
       <w:start w:val="1"/>
       <w:numFmt w:val="none"/>
       <w:suff w:val="nothing"/>
-      <w:lvlText w:val=""/>
+      <w:lvlText w:val="%8"/>
       <w:lvlJc w:val="left"/>
       <w:pPr>
         <w:tabs>
@@ -827,7 +927,7 @@
       <w:start w:val="1"/>
       <w:numFmt w:val="none"/>
       <w:suff w:val="nothing"/>
-      <w:lvlText w:val=""/>
+      <w:lvlText w:val="%9"/>
       <w:lvlJc w:val="left"/>
       <w:pPr>
         <w:tabs>
@@ -1007,6 +1107,9 @@
     <w:qFormat/>
     <w:pPr>
       <w:widowControl/>
+      <w:kinsoku w:val="true"/>
+      <w:overflowPunct w:val="true"/>
+      <w:autoSpaceDE w:val="true"/>
       <w:bidi w:val="0"/>
     </w:pPr>
     <w:rPr>
@@ -1147,5 +1250,14 @@
       <w:szCs w:val="56"/>
     </w:rPr>
   </w:style>
+  <w:style w:type="paragraph" w:styleId="TableContents">
+    <w:name w:val="Table Contents"/>
+    <w:basedOn w:val="Normal"/>
+    <w:qFormat/>
+    <w:pPr>
+      <w:suppressLineNumbers/>
+    </w:pPr>
+    <w:rPr/>
+  </w:style>
 </w:styles>
 </file>
</xml_diff>